<commit_message>
Mejorado el informe de calidad
</commit_message>
<xml_diff>
--- a/Docs/Quality Reports/Sprint1-QAReport.docx
+++ b/Docs/Quality Reports/Sprint1-QAReport.docx
@@ -109,6 +109,7 @@
       <w:r>
         <w:rPr>
           <w:b/>
+          <w:noProof/>
         </w:rPr>
         <w:drawing>
           <wp:anchor distT="0" distB="0" distL="114300" distR="114300" simplePos="0" relativeHeight="251658240" behindDoc="0" locked="0" layoutInCell="1" allowOverlap="1" wp14:anchorId="5AD29449" wp14:editId="0793C082">
@@ -202,7 +203,6 @@
       <w:r>
         <w:t xml:space="preserve"> (</w:t>
       </w:r>
-      <w:proofErr w:type="spellStart"/>
       <w:r>
         <w:rPr>
           <w:i/>
@@ -210,7 +210,6 @@
         </w:rPr>
         <w:t>security</w:t>
       </w:r>
-      <w:proofErr w:type="spellEnd"/>
       <w:r>
         <w:t xml:space="preserve">) es C, cuando debería ser A. Esto es debido </w:t>
       </w:r>
@@ -222,6 +221,19 @@
       </w:r>
       <w:r>
         <w:t>. Entre estos 2 errores suman una deuda técnica de 20 minutos, 10 minutos cada uno. El error de seguridad es grave y es debido a la implementación de permisos en un componente exportado.</w:t>
+      </w:r>
+      <w:r>
+        <w:t xml:space="preserve"> También hay errores de mantenibilidad, en total </w:t>
+      </w:r>
+      <w:r>
+        <w:rPr>
+          <w:b/>
+          <w:bCs/>
+        </w:rPr>
+        <w:t>43 code smells</w:t>
+      </w:r>
+      <w:r>
+        <w:t>, que suman una deuda técnica de 3 horas.</w:t>
       </w:r>
     </w:p>
     <w:p>
@@ -257,15 +269,10 @@
         <w:t>.</w:t>
       </w:r>
       <w:r>
-        <w:t xml:space="preserve"> Con este plan de acción conseguiremos que el test de </w:t>
-      </w:r>
-      <w:proofErr w:type="spellStart"/>
-      <w:r>
-        <w:t>SonarCloud</w:t>
-      </w:r>
-      <w:proofErr w:type="spellEnd"/>
-      <w:r>
-        <w:t xml:space="preserve"> resulte positivo, es obvio puesto que es el único problema que tenemos.</w:t>
+        <w:t xml:space="preserve"> Con este plan de acción conseguiremos que el test de SonarCloud resulte positivo</w:t>
+      </w:r>
+      <w:r>
+        <w:t>.</w:t>
       </w:r>
     </w:p>
     <w:p>
@@ -279,6 +286,7 @@
       <w:r>
         <w:rPr>
           <w:b/>
+          <w:noProof/>
           <w:color w:val="D311A0"/>
           <w:sz w:val="28"/>
         </w:rPr>
@@ -454,11 +462,9 @@
       <w:pPr>
         <w:jc w:val="both"/>
       </w:pPr>
-      <w:proofErr w:type="spellStart"/>
       <w:r>
         <w:t>aaa</w:t>
       </w:r>
-      <w:proofErr w:type="spellEnd"/>
     </w:p>
     <w:p>
       <w:pPr>
@@ -488,11 +494,9 @@
         </w:numPr>
         <w:jc w:val="both"/>
       </w:pPr>
-      <w:proofErr w:type="spellStart"/>
       <w:r>
         <w:t>aaa</w:t>
       </w:r>
-      <w:proofErr w:type="spellEnd"/>
     </w:p>
     <w:p>
       <w:pPr>
@@ -1102,6 +1106,7 @@
     <w:lsdException w:name="HTML Sample" w:semiHidden="1" w:unhideWhenUsed="1"/>
     <w:lsdException w:name="HTML Typewriter" w:semiHidden="1" w:unhideWhenUsed="1"/>
     <w:lsdException w:name="HTML Variable" w:semiHidden="1" w:unhideWhenUsed="1"/>
+    <w:lsdException w:name="Normal Table" w:semiHidden="1" w:unhideWhenUsed="1"/>
     <w:lsdException w:name="annotation subject" w:semiHidden="1" w:unhideWhenUsed="1"/>
     <w:lsdException w:name="No List" w:semiHidden="1" w:unhideWhenUsed="1"/>
     <w:lsdException w:name="Outline List 1" w:semiHidden="1" w:unhideWhenUsed="1"/>
@@ -1148,8 +1153,10 @@
     <w:lsdException w:name="Table Subtle 2" w:semiHidden="1" w:unhideWhenUsed="1"/>
     <w:lsdException w:name="Table Web 1" w:semiHidden="1" w:unhideWhenUsed="1"/>
     <w:lsdException w:name="Table Web 2" w:semiHidden="1" w:unhideWhenUsed="1"/>
+    <w:lsdException w:name="Table Web 3" w:semiHidden="1" w:unhideWhenUsed="1"/>
     <w:lsdException w:name="Balloon Text" w:semiHidden="1" w:unhideWhenUsed="1"/>
     <w:lsdException w:name="Table Grid" w:uiPriority="39"/>
+    <w:lsdException w:name="Table Theme" w:semiHidden="1" w:unhideWhenUsed="1"/>
     <w:lsdException w:name="Placeholder Text" w:semiHidden="1"/>
     <w:lsdException w:name="No Spacing" w:uiPriority="1" w:qFormat="1"/>
     <w:lsdException w:name="Light Shading" w:uiPriority="60"/>

</xml_diff>

<commit_message>
Mejorado plan de pruebas
</commit_message>
<xml_diff>
--- a/Docs/Quality Reports/Sprint1-QAReport.docx
+++ b/Docs/Quality Reports/Sprint1-QAReport.docx
@@ -109,6 +109,7 @@
       <w:r>
         <w:rPr>
           <w:b/>
+          <w:noProof/>
         </w:rPr>
         <w:drawing>
           <wp:anchor distT="0" distB="0" distL="114300" distR="114300" simplePos="0" relativeHeight="251658240" behindDoc="0" locked="0" layoutInCell="1" allowOverlap="1" wp14:anchorId="5AD29449" wp14:editId="0793C082">
@@ -202,7 +203,6 @@
       <w:r>
         <w:t xml:space="preserve"> (</w:t>
       </w:r>
-      <w:proofErr w:type="spellStart"/>
       <w:r>
         <w:rPr>
           <w:i/>
@@ -210,7 +210,6 @@
         </w:rPr>
         <w:t>security</w:t>
       </w:r>
-      <w:proofErr w:type="spellEnd"/>
       <w:r>
         <w:t xml:space="preserve">) es C, cuando debería ser A. Esto es debido </w:t>
       </w:r>
@@ -222,6 +221,19 @@
       </w:r>
       <w:r>
         <w:t>. Entre estos 2 errores suman una deuda técnica de 20 minutos, 10 minutos cada uno. El error de seguridad es grave y es debido a la implementación de permisos en un componente exportado.</w:t>
+      </w:r>
+      <w:r>
+        <w:t xml:space="preserve"> También hay errores de mantenibilidad, en total </w:t>
+      </w:r>
+      <w:r>
+        <w:rPr>
+          <w:b/>
+          <w:bCs/>
+        </w:rPr>
+        <w:t>43 code smells</w:t>
+      </w:r>
+      <w:r>
+        <w:t>, que suman una deuda técnica de 3 horas.</w:t>
       </w:r>
     </w:p>
     <w:p>
@@ -257,15 +269,10 @@
         <w:t>.</w:t>
       </w:r>
       <w:r>
-        <w:t xml:space="preserve"> Con este plan de acción conseguiremos que el test de </w:t>
-      </w:r>
-      <w:proofErr w:type="spellStart"/>
-      <w:r>
-        <w:t>SonarCloud</w:t>
-      </w:r>
-      <w:proofErr w:type="spellEnd"/>
-      <w:r>
-        <w:t xml:space="preserve"> resulte positivo, es obvio puesto que es el único problema que tenemos.</w:t>
+        <w:t xml:space="preserve"> Con este plan de acción conseguiremos que el test de SonarCloud resulte positivo</w:t>
+      </w:r>
+      <w:r>
+        <w:t>.</w:t>
       </w:r>
     </w:p>
     <w:p>
@@ -279,6 +286,7 @@
       <w:r>
         <w:rPr>
           <w:b/>
+          <w:noProof/>
           <w:color w:val="D311A0"/>
           <w:sz w:val="28"/>
         </w:rPr>
@@ -454,11 +462,9 @@
       <w:pPr>
         <w:jc w:val="both"/>
       </w:pPr>
-      <w:proofErr w:type="spellStart"/>
       <w:r>
         <w:t>aaa</w:t>
       </w:r>
-      <w:proofErr w:type="spellEnd"/>
     </w:p>
     <w:p>
       <w:pPr>
@@ -488,11 +494,9 @@
         </w:numPr>
         <w:jc w:val="both"/>
       </w:pPr>
-      <w:proofErr w:type="spellStart"/>
       <w:r>
         <w:t>aaa</w:t>
       </w:r>
-      <w:proofErr w:type="spellEnd"/>
     </w:p>
     <w:p>
       <w:pPr>
@@ -1102,6 +1106,7 @@
     <w:lsdException w:name="HTML Sample" w:semiHidden="1" w:unhideWhenUsed="1"/>
     <w:lsdException w:name="HTML Typewriter" w:semiHidden="1" w:unhideWhenUsed="1"/>
     <w:lsdException w:name="HTML Variable" w:semiHidden="1" w:unhideWhenUsed="1"/>
+    <w:lsdException w:name="Normal Table" w:semiHidden="1" w:unhideWhenUsed="1"/>
     <w:lsdException w:name="annotation subject" w:semiHidden="1" w:unhideWhenUsed="1"/>
     <w:lsdException w:name="No List" w:semiHidden="1" w:unhideWhenUsed="1"/>
     <w:lsdException w:name="Outline List 1" w:semiHidden="1" w:unhideWhenUsed="1"/>
@@ -1148,8 +1153,10 @@
     <w:lsdException w:name="Table Subtle 2" w:semiHidden="1" w:unhideWhenUsed="1"/>
     <w:lsdException w:name="Table Web 1" w:semiHidden="1" w:unhideWhenUsed="1"/>
     <w:lsdException w:name="Table Web 2" w:semiHidden="1" w:unhideWhenUsed="1"/>
+    <w:lsdException w:name="Table Web 3" w:semiHidden="1" w:unhideWhenUsed="1"/>
     <w:lsdException w:name="Balloon Text" w:semiHidden="1" w:unhideWhenUsed="1"/>
     <w:lsdException w:name="Table Grid" w:uiPriority="39"/>
+    <w:lsdException w:name="Table Theme" w:semiHidden="1" w:unhideWhenUsed="1"/>
     <w:lsdException w:name="Placeholder Text" w:semiHidden="1"/>
     <w:lsdException w:name="No Spacing" w:uiPriority="1" w:qFormat="1"/>
     <w:lsdException w:name="Light Shading" w:uiPriority="60"/>

</xml_diff>